<commit_message>
Validation of passwords happens only after both password values are entered, values of provinces in the forms now come from a dropdown list, missing top block comments are added. Mission accomplished!
</commit_message>
<xml_diff>
--- a/Extra Documents/Team Members Contribution  - PROJ 207, Part 2 - Gr.1 - Feb.2022 .docx
+++ b/Extra Documents/Team Members Contribution  - PROJ 207, Part 2 - Gr.1 - Feb.2022 .docx
@@ -704,15 +704,7 @@
           <w:sz w:val="28"/>
           <w:szCs w:val="28"/>
         </w:rPr>
-        <w:t xml:space="preserve"> </w:t>
-      </w:r>
-      <w:r>
-        <w:rPr>
-          <w:rFonts w:ascii="Arial" w:hAnsi="Arial" w:cs="Arial"/>
-          <w:sz w:val="28"/>
-          <w:szCs w:val="28"/>
-        </w:rPr>
-        <w:t>frmP</w:t>
+        <w:t xml:space="preserve"> frmP</w:t>
       </w:r>
       <w:r>
         <w:rPr>
@@ -728,15 +720,7 @@
           <w:sz w:val="28"/>
           <w:szCs w:val="28"/>
         </w:rPr>
-        <w:t>,</w:t>
-      </w:r>
-      <w:r>
-        <w:rPr>
-          <w:rFonts w:ascii="Arial" w:hAnsi="Arial" w:cs="Arial"/>
-          <w:sz w:val="28"/>
-          <w:szCs w:val="28"/>
-        </w:rPr>
-        <w:t xml:space="preserve"> frmProductsAddUpdate</w:t>
+        <w:t>, frmProductsAddUpdate</w:t>
       </w:r>
       <w:r>
         <w:rPr>
@@ -752,15 +736,7 @@
           <w:sz w:val="28"/>
           <w:szCs w:val="28"/>
         </w:rPr>
-        <w:t>s</w:t>
-      </w:r>
-      <w:r>
-        <w:rPr>
-          <w:rFonts w:ascii="Arial" w:hAnsi="Arial" w:cs="Arial"/>
-          <w:sz w:val="28"/>
-          <w:szCs w:val="28"/>
-        </w:rPr>
-        <w:t>,</w:t>
+        <w:t>s,</w:t>
       </w:r>
       <w:r>
         <w:rPr>
@@ -1247,31 +1223,7 @@
           <w:sz w:val="28"/>
           <w:szCs w:val="28"/>
         </w:rPr>
-        <w:t>frmSuppliers</w:t>
-      </w:r>
-      <w:r>
-        <w:rPr>
-          <w:rFonts w:ascii="Arial" w:hAnsi="Arial" w:cs="Arial"/>
-          <w:sz w:val="28"/>
-          <w:szCs w:val="28"/>
-        </w:rPr>
-        <w:t>,</w:t>
-      </w:r>
-      <w:r>
-        <w:rPr>
-          <w:rFonts w:ascii="Arial" w:hAnsi="Arial" w:cs="Arial"/>
-          <w:sz w:val="28"/>
-          <w:szCs w:val="28"/>
-        </w:rPr>
-        <w:t xml:space="preserve"> frmSuppliersAddUpdate</w:t>
-      </w:r>
-      <w:r>
-        <w:rPr>
-          <w:rFonts w:ascii="Arial" w:hAnsi="Arial" w:cs="Arial"/>
-          <w:sz w:val="28"/>
-          <w:szCs w:val="28"/>
-        </w:rPr>
-        <w:t xml:space="preserve"> </w:t>
+        <w:t xml:space="preserve">frmSuppliers, frmSuppliersAddUpdate </w:t>
       </w:r>
       <w:r>
         <w:rPr>
@@ -2979,6 +2931,31 @@
           <w:szCs w:val="28"/>
         </w:rPr>
         <w:t>Delivered part of the final presentation</w:t>
+      </w:r>
+    </w:p>
+    <w:p>
+      <w:pPr>
+        <w:pStyle w:val="ListParagraph"/>
+        <w:numPr>
+          <w:ilvl w:val="0"/>
+          <w:numId w:val="1"/>
+        </w:numPr>
+        <w:spacing w:after="0" w:line="240" w:lineRule="auto"/>
+        <w:ind w:left="284" w:hanging="284"/>
+        <w:jc w:val="both"/>
+        <w:rPr>
+          <w:rFonts w:ascii="Arial" w:hAnsi="Arial" w:cs="Arial"/>
+          <w:sz w:val="28"/>
+          <w:szCs w:val="28"/>
+        </w:rPr>
+      </w:pPr>
+      <w:r>
+        <w:rPr>
+          <w:rFonts w:ascii="Arial" w:hAnsi="Arial" w:cs="Arial"/>
+          <w:sz w:val="28"/>
+          <w:szCs w:val="28"/>
+        </w:rPr>
+        <w:t>Upgraded the app based on Jolanta’s recommendations after the presentation: password validations are done only after password is entered twice &amp; provinces values come from a dropdown list</w:t>
       </w:r>
     </w:p>
     <w:p>

</xml_diff>